<commit_message>
All the views added
</commit_message>
<xml_diff>
--- a/documentacion.docx
+++ b/documentacion.docx
@@ -41467,6 +41467,59 @@
           <w:lang w:val="en-GB"/>
         </w:rPr>
       </w:pPr>
+      <w:r>
+        <w:rPr>
+          <w:noProof/>
+        </w:rPr>
+        <w:drawing>
+          <wp:inline distT="0" distB="0" distL="0" distR="0">
+            <wp:extent cx="4629150" cy="4198708"/>
+            <wp:effectExtent l="0" t="0" r="0" b="0"/>
+            <wp:docPr id="5" name="Imagen 5" descr="C:\Users\Usuario\Documents\VPProjects\ParticipationSystemView.jpg"/>
+            <wp:cNvGraphicFramePr>
+              <a:graphicFrameLocks xmlns:a="http://schemas.openxmlformats.org/drawingml/2006/main" noChangeAspect="1"/>
+            </wp:cNvGraphicFramePr>
+            <a:graphic xmlns:a="http://schemas.openxmlformats.org/drawingml/2006/main">
+              <a:graphicData uri="http://schemas.openxmlformats.org/drawingml/2006/picture">
+                <pic:pic xmlns:pic="http://schemas.openxmlformats.org/drawingml/2006/picture">
+                  <pic:nvPicPr>
+                    <pic:cNvPr id="0" name="Picture 3" descr="C:\Users\Usuario\Documents\VPProjects\ParticipationSystemView.jpg"/>
+                    <pic:cNvPicPr>
+                      <a:picLocks noChangeAspect="1" noChangeArrowheads="1"/>
+                    </pic:cNvPicPr>
+                  </pic:nvPicPr>
+                  <pic:blipFill>
+                    <a:blip r:embed="rId26">
+                      <a:extLst>
+                        <a:ext uri="{28A0092B-C50C-407E-A947-70E740481C1C}">
+                          <a14:useLocalDpi xmlns:a14="http://schemas.microsoft.com/office/drawing/2010/main" val="0"/>
+                        </a:ext>
+                      </a:extLst>
+                    </a:blip>
+                    <a:srcRect/>
+                    <a:stretch>
+                      <a:fillRect/>
+                    </a:stretch>
+                  </pic:blipFill>
+                  <pic:spPr bwMode="auto">
+                    <a:xfrm>
+                      <a:off x="0" y="0"/>
+                      <a:ext cx="4631103" cy="4200480"/>
+                    </a:xfrm>
+                    <a:prstGeom prst="rect">
+                      <a:avLst/>
+                    </a:prstGeom>
+                    <a:noFill/>
+                    <a:ln>
+                      <a:noFill/>
+                    </a:ln>
+                  </pic:spPr>
+                </pic:pic>
+              </a:graphicData>
+            </a:graphic>
+          </wp:inline>
+        </w:drawing>
+      </w:r>
     </w:p>
     <w:p>
       <w:pPr>
@@ -41513,6 +41566,7 @@
         <w:rPr>
           <w:lang w:val="en-GB"/>
         </w:rPr>
+        <w:lastRenderedPageBreak/>
         <w:fldChar w:fldCharType="begin"/>
       </w:r>
       <w:r>
@@ -42176,7 +42230,6 @@
         <w:rPr>
           <w:lang w:val="en-GB"/>
         </w:rPr>
-        <w:lastRenderedPageBreak/>
         <w:t>Behaviour</w:t>
       </w:r>
     </w:p>
@@ -43353,7 +43406,15 @@
                 <w:sz w:val="18"/>
                 <w:szCs w:val="18"/>
               </w:rPr>
-              <w:t xml:space="preserve">The web service API defined is simple and contains the minimal functionality. Leveraging on Spring Boot web framework will facilitate the development by the students given that the framework has solutions for all the required functionality </w:t>
+              <w:t xml:space="preserve">The web service API defined is simple and contains the minimal functionality. Leveraging on Spring Boot web framework will facilitate the development by </w:t>
+            </w:r>
+            <w:r>
+              <w:rPr>
+                <w:sz w:val="18"/>
+                <w:szCs w:val="18"/>
+              </w:rPr>
+              <w:lastRenderedPageBreak/>
+              <w:t xml:space="preserve">the students given that the framework has solutions for all the required functionality </w:t>
             </w:r>
           </w:p>
         </w:tc>
@@ -43378,6 +43439,7 @@
                 <w:sz w:val="18"/>
                 <w:lang w:val="en-GB"/>
               </w:rPr>
+              <w:lastRenderedPageBreak/>
               <w:t>25</w:t>
             </w:r>
           </w:p>
@@ -43552,6 +43614,61 @@
           <w:lang w:val="en-GB"/>
         </w:rPr>
       </w:pPr>
+      <w:r>
+        <w:rPr>
+          <w:noProof/>
+        </w:rPr>
+        <w:drawing>
+          <wp:inline distT="0" distB="0" distL="0" distR="0">
+            <wp:extent cx="3933825" cy="3277010"/>
+            <wp:effectExtent l="0" t="0" r="0" b="0"/>
+            <wp:docPr id="8" name="Imagen 8" descr="C:\Users\Usuario\Documents\VPProjects\DashboardView.jpg"/>
+            <wp:cNvGraphicFramePr>
+              <a:graphicFrameLocks xmlns:a="http://schemas.openxmlformats.org/drawingml/2006/main" noChangeAspect="1"/>
+            </wp:cNvGraphicFramePr>
+            <a:graphic xmlns:a="http://schemas.openxmlformats.org/drawingml/2006/main">
+              <a:graphicData uri="http://schemas.openxmlformats.org/drawingml/2006/picture">
+                <pic:pic xmlns:pic="http://schemas.openxmlformats.org/drawingml/2006/picture">
+                  <pic:nvPicPr>
+                    <pic:cNvPr id="0" name="Picture 3" descr="C:\Users\Usuario\Documents\VPProjects\DashboardView.jpg"/>
+                    <pic:cNvPicPr>
+                      <a:picLocks noChangeAspect="1" noChangeArrowheads="1"/>
+                    </pic:cNvPicPr>
+                  </pic:nvPicPr>
+                  <pic:blipFill>
+                    <a:blip r:embed="rId27">
+                      <a:extLst>
+                        <a:ext uri="{28A0092B-C50C-407E-A947-70E740481C1C}">
+                          <a14:useLocalDpi xmlns:a14="http://schemas.microsoft.com/office/drawing/2010/main" val="0"/>
+                        </a:ext>
+                      </a:extLst>
+                    </a:blip>
+                    <a:srcRect/>
+                    <a:stretch>
+                      <a:fillRect/>
+                    </a:stretch>
+                  </pic:blipFill>
+                  <pic:spPr bwMode="auto">
+                    <a:xfrm>
+                      <a:off x="0" y="0"/>
+                      <a:ext cx="3933825" cy="3277010"/>
+                    </a:xfrm>
+                    <a:prstGeom prst="rect">
+                      <a:avLst/>
+                    </a:prstGeom>
+                    <a:noFill/>
+                    <a:ln>
+                      <a:noFill/>
+                    </a:ln>
+                  </pic:spPr>
+                </pic:pic>
+              </a:graphicData>
+            </a:graphic>
+          </wp:inline>
+        </w:drawing>
+      </w:r>
+      <w:bookmarkStart w:id="172" w:name="_GoBack"/>
+      <w:bookmarkEnd w:id="172"/>
     </w:p>
     <w:p>
       <w:pPr>
@@ -43620,14 +43737,14 @@
           <w:lang w:val="en-GB"/>
         </w:rPr>
       </w:pPr>
-      <w:bookmarkStart w:id="172" w:name="_Toc485912301"/>
+      <w:bookmarkStart w:id="173" w:name="_Toc485912301"/>
       <w:r>
         <w:rPr>
           <w:lang w:val="en-GB"/>
         </w:rPr>
         <w:t>Catalogue of elements</w:t>
       </w:r>
-      <w:bookmarkEnd w:id="172"/>
+      <w:bookmarkEnd w:id="173"/>
     </w:p>
     <w:p>
       <w:pPr>
@@ -44285,14 +44402,14 @@
           <w:lang w:val="en-GB"/>
         </w:rPr>
       </w:pPr>
-      <w:bookmarkStart w:id="173" w:name="_Toc485912302"/>
+      <w:bookmarkStart w:id="174" w:name="_Toc485912302"/>
       <w:r>
         <w:rPr>
           <w:lang w:val="en-GB"/>
         </w:rPr>
         <w:t>Context Diagram</w:t>
       </w:r>
-      <w:bookmarkEnd w:id="173"/>
+      <w:bookmarkEnd w:id="174"/>
     </w:p>
     <w:p>
       <w:pPr>
@@ -44361,14 +44478,14 @@
           <w:lang w:val="en-GB"/>
         </w:rPr>
       </w:pPr>
-      <w:bookmarkStart w:id="174" w:name="_Toc485912303"/>
+      <w:bookmarkStart w:id="175" w:name="_Toc485912303"/>
       <w:r>
         <w:rPr>
           <w:lang w:val="en-GB"/>
         </w:rPr>
         <w:t>Rationale</w:t>
       </w:r>
-      <w:bookmarkEnd w:id="174"/>
+      <w:bookmarkEnd w:id="175"/>
     </w:p>
     <w:p>
       <w:pPr>
@@ -45455,7 +45572,7 @@
           <w:lang w:val="en-GB"/>
         </w:rPr>
       </w:pPr>
-      <w:bookmarkStart w:id="175" w:name="_Toc485912304"/>
+      <w:bookmarkStart w:id="176" w:name="_Toc485912304"/>
       <w:r>
         <w:rPr>
           <w:lang w:val="en-GB"/>
@@ -45463,7 +45580,7 @@
         <w:lastRenderedPageBreak/>
         <w:t>Package view and deployment view</w:t>
       </w:r>
-      <w:bookmarkEnd w:id="175"/>
+      <w:bookmarkEnd w:id="176"/>
     </w:p>
     <w:p>
       <w:pPr>
@@ -45471,8 +45588,6 @@
           <w:lang w:val="en-GB" w:eastAsia="es-ES"/>
         </w:rPr>
       </w:pPr>
-      <w:bookmarkStart w:id="176" w:name="_GoBack"/>
-      <w:bookmarkEnd w:id="176"/>
     </w:p>
     <w:p>
       <w:pPr>
@@ -45505,7 +45620,7 @@
                     </pic:cNvPicPr>
                   </pic:nvPicPr>
                   <pic:blipFill>
-                    <a:blip r:embed="rId26">
+                    <a:blip r:embed="rId28">
                       <a:extLst>
                         <a:ext uri="{28A0092B-C50C-407E-A947-70E740481C1C}">
                           <a14:useLocalDpi xmlns:a14="http://schemas.microsoft.com/office/drawing/2010/main" val="0"/>
@@ -45618,7 +45733,7 @@
                     </pic:cNvPicPr>
                   </pic:nvPicPr>
                   <pic:blipFill>
-                    <a:blip r:embed="rId27">
+                    <a:blip r:embed="rId29">
                       <a:extLst>
                         <a:ext uri="{28A0092B-C50C-407E-A947-70E740481C1C}">
                           <a14:useLocalDpi xmlns:a14="http://schemas.microsoft.com/office/drawing/2010/main" val="0"/>
@@ -46412,7 +46527,7 @@
               <w:sz w:val="18"/>
               <w:szCs w:val="18"/>
             </w:rPr>
-            <w:t>36</w:t>
+            <w:t>32</w:t>
           </w:r>
           <w:r>
             <w:rPr>
@@ -46485,7 +46600,7 @@
               <w:sz w:val="18"/>
               <w:szCs w:val="18"/>
             </w:rPr>
-            <w:t>37</w:t>
+            <w:t>38</w:t>
           </w:r>
           <w:r>
             <w:rPr>
@@ -57165,7 +57280,7 @@
 </file>
 
 <file path=customXml/itemProps2.xml><?xml version="1.0" encoding="utf-8"?>
-<ds:datastoreItem xmlns:ds="http://schemas.openxmlformats.org/officeDocument/2006/customXml" ds:itemID="{90A017B8-4CDA-4B39-BB9F-320388ECA1B6}">
+<ds:datastoreItem xmlns:ds="http://schemas.openxmlformats.org/officeDocument/2006/customXml" ds:itemID="{65B92739-9118-4644-9B36-912DD7BC9D9E}">
   <ds:schemaRefs>
     <ds:schemaRef ds:uri="http://schemas.openxmlformats.org/officeDocument/2006/bibliography"/>
   </ds:schemaRefs>

</xml_diff>